<commit_message>
Done booking, booking detail, approve, pendding, cancel booking admin
</commit_message>
<xml_diff>
--- a/SQL/Thiet_ke_CSDL.v3.docx
+++ b/SQL/Thiet_ke_CSDL.v3.docx
@@ -2138,17 +2138,7 @@
                 <w:szCs w:val="28"/>
                 <w:lang w:val="vi-VN"/>
               </w:rPr>
-              <w:t>duyệt</w:t>
-            </w:r>
-            <w:r>
-              <w:rPr>
-                <w:rFonts w:eastAsia="Calibri"/>
-                <w:color w:val="000000"/>
-                <w:sz w:val="28"/>
-                <w:szCs w:val="28"/>
-                <w:lang w:val="vi-VN"/>
-              </w:rPr>
-              <w:t xml:space="preserve">, </w:t>
+              <w:t xml:space="preserve">duyệt, </w:t>
             </w:r>
             <w:r>
               <w:rPr>
@@ -11563,25 +11553,14 @@
                 <w:szCs w:val="28"/>
               </w:rPr>
             </w:pPr>
-            <w:bookmarkStart w:id="8" w:name="_GoBack"/>
-            <w:r>
-              <w:rPr>
-                <w:rFonts w:eastAsia="Calibri"/>
-                <w:color w:val="000000"/>
-                <w:sz w:val="28"/>
-                <w:szCs w:val="28"/>
-              </w:rPr>
-              <w:t>0</w:t>
-            </w:r>
-            <w:bookmarkEnd w:id="8"/>
-            <w:r>
-              <w:rPr>
-                <w:rFonts w:eastAsia="Calibri"/>
-                <w:color w:val="000000"/>
-                <w:sz w:val="28"/>
-                <w:szCs w:val="28"/>
-              </w:rPr>
-              <w:t>: không sử dụng</w:t>
+            <w:r>
+              <w:rPr>
+                <w:rFonts w:eastAsia="Calibri"/>
+                <w:color w:val="000000"/>
+                <w:sz w:val="28"/>
+                <w:szCs w:val="28"/>
+              </w:rPr>
+              <w:t>0: không sử dụng</w:t>
             </w:r>
           </w:p>
           <w:p>
@@ -12689,8 +12668,8 @@
           <w:lang w:eastAsia="vi-VN"/>
         </w:rPr>
       </w:pPr>
-      <w:bookmarkStart w:id="9" w:name="_Toc134207865"/>
-      <w:bookmarkStart w:id="10" w:name="_Toc135723548"/>
+      <w:bookmarkStart w:id="8" w:name="_Toc134207865"/>
+      <w:bookmarkStart w:id="9" w:name="_Toc135723548"/>
       <w:r>
         <w:rPr>
           <w:rFonts w:ascii="Times New Roman" w:eastAsia="Calibri" w:hAnsi="Times New Roman" w:cs="Times New Roman"/>
@@ -12702,8 +12681,8 @@
         <w:lastRenderedPageBreak/>
         <w:tab/>
       </w:r>
-      <w:bookmarkStart w:id="11" w:name="_Toc144907160"/>
-      <w:bookmarkStart w:id="12" w:name="_Toc145485105"/>
+      <w:bookmarkStart w:id="10" w:name="_Toc144907160"/>
+      <w:bookmarkStart w:id="11" w:name="_Toc145485105"/>
       <w:r>
         <w:rPr>
           <w:rFonts w:ascii="Times New Roman" w:eastAsia="Calibri" w:hAnsi="Times New Roman" w:cs="Times New Roman"/>
@@ -12724,10 +12703,10 @@
         </w:rPr>
         <w:t>.2 Sơ đồ quan hệ các bảng dữ liệu</w:t>
       </w:r>
+      <w:bookmarkEnd w:id="8"/>
       <w:bookmarkEnd w:id="9"/>
       <w:bookmarkEnd w:id="10"/>
       <w:bookmarkEnd w:id="11"/>
-      <w:bookmarkEnd w:id="12"/>
     </w:p>
     <w:p>
       <w:pPr>
@@ -12754,6 +12733,7 @@
           <w:rFonts w:ascii="Times New Roman" w:hAnsi="Times New Roman" w:cs="Times New Roman"/>
         </w:rPr>
       </w:pPr>
+      <w:bookmarkStart w:id="12" w:name="_GoBack"/>
       <w:r>
         <w:rPr>
           <w:noProof/>
@@ -12794,14 +12774,7 @@
           </wp:inline>
         </w:drawing>
       </w:r>
-    </w:p>
-    <w:p>
-      <w:pPr>
-        <w:rPr>
-          <w:rFonts w:ascii="Times New Roman" w:hAnsi="Times New Roman" w:cs="Times New Roman"/>
-          <w:color w:val="FF0000"/>
-        </w:rPr>
-      </w:pPr>
+      <w:bookmarkEnd w:id="12"/>
     </w:p>
     <w:sectPr>
       <w:pgSz w:w="11906" w:h="16838" w:code="9"/>

</xml_diff>